<commit_message>
My final version of TZ
</commit_message>
<xml_diff>
--- a/ТЗ_Никифоров.docx
+++ b/ТЗ_Никифоров.docx
@@ -614,8 +614,9 @@
           <w:b/>
           <w:color w:val="333333"/>
           <w:shd w:val="clear" w:color="auto" w:fill="FFFFFF"/>
+          <w:lang w:val="en-US"/>
         </w:rPr>
-        <w:t>8</w:t>
+        <w:t>9</w:t>
       </w:r>
       <w:r>
         <w:rPr>
@@ -4365,10 +4366,7 @@
         <w:t xml:space="preserve">, </w:t>
       </w:r>
       <w:r>
-        <w:t>путем запросов к которому пользователь может вызывать необходимые функции</w:t>
-      </w:r>
-      <w:r>
-        <w:t>.</w:t>
+        <w:t>путем запросов к которому пользователь может вызывать необходимые функции.</w:t>
       </w:r>
     </w:p>
     <w:p>
@@ -4388,10 +4386,7 @@
     </w:p>
     <w:p>
       <w:r>
-        <w:t>Серверная часть должна принимать запросы от пользователя и возвращать ожидаемый результат. При запросе на генерацию новой композиции, сервер должен принять на вход архив с музыкальными композициями, на основе которых нужно генерировать новый трек, и набор опций для обучения. На выходе сервер должен вернуть пользователю информацию о состоянии обучения и готовую новую музыкальную композицию. Сервер должен предоставить пользователю возможность прослушать любой трек из базы данных, с которой он работает</w:t>
-      </w:r>
-      <w:r>
-        <w:t>.</w:t>
+        <w:t>Серверная часть должна принимать запросы от пользователя и возвращать ожидаемый результат. При запросе на генерацию новой композиции, сервер должен принять на вход архив с музыкальными композициями, на основе которых нужно генерировать новый трек, и набор опций для обучения. На выходе сервер должен вернуть пользователю информацию о состоянии обучения и готовую новую музыкальную композицию. Сервер должен предоставить пользователю возможность прослушать любой трек из базы данных, с которой он работает.</w:t>
       </w:r>
     </w:p>
     <w:p>
@@ -4623,13 +4618,7 @@
         <w:t xml:space="preserve"> </w:t>
       </w:r>
       <w:r>
-        <w:t xml:space="preserve">тактовой частотой не ниже </w:t>
-      </w:r>
-      <w:r>
-        <w:t xml:space="preserve">          </w:t>
-      </w:r>
-      <w:r>
-        <w:t>1.8Г ГГц и количеством ядер не менее 8;</w:t>
+        <w:t>тактовой частотой не ниже           1.8Г ГГц и количеством ядер не менее 8;</w:t>
       </w:r>
     </w:p>
     <w:p>

</xml_diff>